<commit_message>
Cambios de estetica y de datos
</commit_message>
<xml_diff>
--- a/src/documents/Gonzalo Cuellar Aliaga CV.docx
+++ b/src/documents/Gonzalo Cuellar Aliaga CV.docx
@@ -289,127 +289,57 @@
           <w:szCs w:val="20"/>
           <w:lang w:val="es-CL"/>
         </w:rPr>
-        <w:t>En mi trayectoria como Desarrollador Web he realizado trabajos en</w:t>
-      </w:r>
-      <w:r>
-        <w:rPr>
-          <w:sz w:val="20"/>
-          <w:szCs w:val="20"/>
-          <w:lang w:val="es-CL"/>
-        </w:rPr>
-        <w:t xml:space="preserve"> </w:t>
-      </w:r>
-      <w:r>
-        <w:rPr>
-          <w:sz w:val="20"/>
-          <w:szCs w:val="20"/>
-          <w:lang w:val="es-CL"/>
-        </w:rPr>
-        <w:t xml:space="preserve">diversas áreas, siempre orientado a mis </w:t>
-      </w:r>
-      <w:r>
-        <w:rPr>
-          <w:sz w:val="20"/>
-          <w:szCs w:val="20"/>
-          <w:lang w:val="es-CL"/>
-        </w:rPr>
-        <w:t xml:space="preserve">conocimientos </w:t>
-      </w:r>
-      <w:r>
-        <w:rPr>
-          <w:sz w:val="20"/>
-          <w:szCs w:val="20"/>
-          <w:lang w:val="es-CL"/>
-        </w:rPr>
-        <w:t>como:</w:t>
-      </w:r>
-      <w:r>
-        <w:rPr>
-          <w:sz w:val="20"/>
-          <w:szCs w:val="20"/>
-          <w:lang w:val="es-CL"/>
-        </w:rPr>
-        <w:t xml:space="preserve"> </w:t>
-      </w:r>
-      <w:r>
-        <w:rPr>
-          <w:sz w:val="20"/>
-          <w:szCs w:val="20"/>
-          <w:lang w:val="es-CL"/>
-        </w:rPr>
-        <w:t>React, NodeJS, JS, Firebase, MongoDB, PostgreSQL, Redux Toolkit,</w:t>
-      </w:r>
-      <w:r>
-        <w:rPr>
-          <w:sz w:val="20"/>
-          <w:szCs w:val="20"/>
-          <w:lang w:val="es-CL"/>
-        </w:rPr>
-        <w:t xml:space="preserve"> </w:t>
-      </w:r>
-      <w:r>
-        <w:rPr>
-          <w:sz w:val="20"/>
-          <w:szCs w:val="20"/>
-          <w:lang w:val="es-CL"/>
-        </w:rPr>
-        <w:t>Frameworks. He liderado y gestionado equipos, además formé parte</w:t>
-      </w:r>
-      <w:r>
-        <w:rPr>
-          <w:sz w:val="20"/>
-          <w:szCs w:val="20"/>
-          <w:lang w:val="es-CL"/>
-        </w:rPr>
-        <w:t xml:space="preserve"> </w:t>
-      </w:r>
-      <w:r>
-        <w:rPr>
-          <w:sz w:val="20"/>
-          <w:szCs w:val="20"/>
-          <w:lang w:val="es-CL"/>
-        </w:rPr>
-        <w:t>de unidades en Desarrollo, Comunicaciones, Domótica e IA</w:t>
-      </w:r>
-      <w:r>
-        <w:rPr>
-          <w:sz w:val="20"/>
-          <w:szCs w:val="20"/>
-          <w:lang w:val="es-CL"/>
-        </w:rPr>
-        <w:t xml:space="preserve">. Esto me permitió </w:t>
-      </w:r>
-      <w:r>
-        <w:rPr>
-          <w:sz w:val="20"/>
-          <w:szCs w:val="20"/>
-          <w:lang w:val="es-CL"/>
-        </w:rPr>
-        <w:t xml:space="preserve">desarrollar habilidades </w:t>
-      </w:r>
-      <w:r>
-        <w:rPr>
-          <w:sz w:val="20"/>
-          <w:szCs w:val="20"/>
-          <w:lang w:val="es-CL"/>
-        </w:rPr>
-        <w:t xml:space="preserve">de Liderazgo, Comunicación asertiva, Resolución de problemas, adaptabilidad y sobre todo aprender y estar a la vanguardia de las tecnologías. </w:t>
-      </w:r>
-      <w:r>
-        <w:rPr>
-          <w:sz w:val="20"/>
-          <w:szCs w:val="20"/>
-          <w:lang w:val="es-CL"/>
-        </w:rPr>
-        <w:t xml:space="preserve">Nivel de Inglés: </w:t>
-      </w:r>
-      <w:r>
-        <w:rPr>
-          <w:sz w:val="20"/>
-          <w:szCs w:val="20"/>
-          <w:lang w:val="es-CL"/>
-        </w:rPr>
-        <w:t>B1 Intermedio</w:t>
+        <w:t>En mi trayectoria como Desarrollador Web</w:t>
+      </w:r>
+      <w:r>
+        <w:rPr>
+          <w:sz w:val="20"/>
+          <w:szCs w:val="20"/>
+          <w:lang w:val="es-CL"/>
+        </w:rPr>
+        <w:t xml:space="preserve"> y Desarrollador </w:t>
+      </w:r>
+      <w:proofErr w:type="spellStart"/>
+      <w:r>
+        <w:rPr>
+          <w:sz w:val="20"/>
+          <w:szCs w:val="20"/>
+          <w:lang w:val="es-CL"/>
+        </w:rPr>
+        <w:t>BackEnd</w:t>
+      </w:r>
+      <w:proofErr w:type="spellEnd"/>
+      <w:r>
+        <w:rPr>
+          <w:sz w:val="20"/>
+          <w:szCs w:val="20"/>
+          <w:lang w:val="es-CL"/>
+        </w:rPr>
+        <w:t>,</w:t>
+      </w:r>
+      <w:r>
+        <w:rPr>
+          <w:sz w:val="20"/>
+          <w:szCs w:val="20"/>
+          <w:lang w:val="es-CL"/>
+        </w:rPr>
+        <w:t xml:space="preserve"> he realizado trabajos en diversas áreas, siempre orientado a mis conocimientos como: React, NodeJS, JS, </w:t>
+      </w:r>
+      <w:r>
+        <w:rPr>
+          <w:sz w:val="20"/>
+          <w:szCs w:val="20"/>
+          <w:lang w:val="es-CL"/>
+        </w:rPr>
+        <w:t xml:space="preserve">ExpressJS, </w:t>
+      </w:r>
+      <w:r>
+        <w:rPr>
+          <w:sz w:val="20"/>
+          <w:szCs w:val="20"/>
+          <w:lang w:val="es-CL"/>
+        </w:rPr>
+        <w:t>Firebase, MongoDB, PostgreSQL, Frameworks. He liderado y gestionado equipos, además formé parte de unidades en Desarrollo, Comunicaciones, Domótica e IA. Esto me permitió desarrollar habilidades de Liderazgo, Comunicación asertiva, Resolución de problemas, adaptabilidad y sobre todo aprender y estar a la vanguardia de las tecnologías. Nivel de Inglés: B1 Intermedio</w:t>
       </w:r>
       <w:r>
         <w:rPr>
@@ -500,7 +430,27 @@
           <w:szCs w:val="20"/>
           <w:lang w:val="es-CL"/>
         </w:rPr>
-        <w:t>Diseñar y desarrollar un E-commerce para ventas de parcelas,</w:t>
+        <w:t xml:space="preserve">Diseñar y desarrollar un E-commerce para ventas de parcelas, incluía: </w:t>
+      </w:r>
+      <w:proofErr w:type="spellStart"/>
+      <w:r>
+        <w:rPr>
+          <w:bCs/>
+          <w:sz w:val="20"/>
+          <w:szCs w:val="20"/>
+          <w:lang w:val="es-CL"/>
+        </w:rPr>
+        <w:t>Login</w:t>
+      </w:r>
+      <w:proofErr w:type="spellEnd"/>
+      <w:r>
+        <w:rPr>
+          <w:bCs/>
+          <w:sz w:val="20"/>
+          <w:szCs w:val="20"/>
+          <w:lang w:val="es-CL"/>
+        </w:rPr>
+        <w:t>, Dashboard, interacción con Google</w:t>
       </w:r>
       <w:r>
         <w:rPr>
@@ -518,63 +468,7 @@
           <w:szCs w:val="20"/>
           <w:lang w:val="es-CL"/>
         </w:rPr>
-        <w:t xml:space="preserve">incluía: </w:t>
-      </w:r>
-      <w:proofErr w:type="spellStart"/>
-      <w:r>
-        <w:rPr>
-          <w:bCs/>
-          <w:sz w:val="20"/>
-          <w:szCs w:val="20"/>
-          <w:lang w:val="es-CL"/>
-        </w:rPr>
-        <w:t>Login</w:t>
-      </w:r>
-      <w:proofErr w:type="spellEnd"/>
-      <w:r>
-        <w:rPr>
-          <w:bCs/>
-          <w:sz w:val="20"/>
-          <w:szCs w:val="20"/>
-          <w:lang w:val="es-CL"/>
-        </w:rPr>
-        <w:t>, Dashboard, interacción con Google</w:t>
-      </w:r>
-      <w:r>
-        <w:rPr>
-          <w:bCs/>
-          <w:sz w:val="20"/>
-          <w:szCs w:val="20"/>
-          <w:lang w:val="es-CL"/>
-        </w:rPr>
-        <w:t xml:space="preserve"> </w:t>
-      </w:r>
-      <w:r>
-        <w:rPr>
-          <w:bCs/>
-          <w:sz w:val="20"/>
-          <w:szCs w:val="20"/>
-          <w:lang w:val="es-CL"/>
-        </w:rPr>
-        <w:t>maps, entre otras</w:t>
-      </w:r>
-      <w:r>
-        <w:rPr>
-          <w:bCs/>
-          <w:sz w:val="20"/>
-          <w:szCs w:val="20"/>
-          <w:lang w:val="es-CL"/>
-        </w:rPr>
-        <w:t xml:space="preserve"> </w:t>
-      </w:r>
-      <w:r>
-        <w:rPr>
-          <w:bCs/>
-          <w:sz w:val="20"/>
-          <w:szCs w:val="20"/>
-          <w:lang w:val="es-CL"/>
-        </w:rPr>
-        <w:t>funcionalidades donde podrá realizar la compra de una parcela</w:t>
+        <w:t>maps, entre otras funcionalidades donde podrá realizar la compra de una parcela</w:t>
       </w:r>
       <w:r>
         <w:rPr>
@@ -750,16 +644,7 @@
           <w:szCs w:val="20"/>
           <w:lang w:val="es-CL"/>
         </w:rPr>
-        <w:t xml:space="preserve">Link al Video: </w:t>
-      </w:r>
-      <w:r>
-        <w:rPr>
-          <w:bCs/>
-          <w:sz w:val="20"/>
-          <w:szCs w:val="20"/>
-          <w:lang w:val="es-CL"/>
-        </w:rPr>
-        <w:t>https://vimeo.com/848581733?share=copy</w:t>
+        <w:t>Link al Video: https://vimeo.com/848581733?share=copy</w:t>
       </w:r>
     </w:p>
     <w:p>
@@ -789,7 +674,7 @@
           <w:szCs w:val="20"/>
           <w:lang w:val="es-CL"/>
         </w:rPr>
-        <w:t xml:space="preserve">Full Stack Web Developer – </w:t>
+        <w:t>Full Stack Web Developer – Imperial Comidas Rápidas (0</w:t>
       </w:r>
       <w:r>
         <w:rPr>
@@ -798,7 +683,7 @@
           <w:szCs w:val="20"/>
           <w:lang w:val="es-CL"/>
         </w:rPr>
-        <w:t>Imperial Comidas Rápidas</w:t>
+        <w:t>9</w:t>
       </w:r>
       <w:r>
         <w:rPr>
@@ -807,61 +692,7 @@
           <w:szCs w:val="20"/>
           <w:lang w:val="es-CL"/>
         </w:rPr>
-        <w:t xml:space="preserve"> (</w:t>
-      </w:r>
-      <w:r>
-        <w:rPr>
-          <w:b/>
-          <w:sz w:val="20"/>
-          <w:szCs w:val="20"/>
-          <w:lang w:val="es-CL"/>
-        </w:rPr>
-        <w:t>07</w:t>
-      </w:r>
-      <w:r>
-        <w:rPr>
-          <w:b/>
-          <w:sz w:val="20"/>
-          <w:szCs w:val="20"/>
-          <w:lang w:val="es-CL"/>
-        </w:rPr>
-        <w:t xml:space="preserve">/2023 </w:t>
-      </w:r>
-      <w:r>
-        <w:rPr>
-          <w:b/>
-          <w:sz w:val="20"/>
-          <w:szCs w:val="20"/>
-          <w:lang w:val="es-CL"/>
-        </w:rPr>
-        <w:t>–</w:t>
-      </w:r>
-      <w:r>
-        <w:rPr>
-          <w:b/>
-          <w:sz w:val="20"/>
-          <w:szCs w:val="20"/>
-          <w:lang w:val="es-CL"/>
-        </w:rPr>
-        <w:t xml:space="preserve"> </w:t>
-      </w:r>
-      <w:r>
-        <w:rPr>
-          <w:b/>
-          <w:sz w:val="20"/>
-          <w:szCs w:val="20"/>
-          <w:lang w:val="es-CL"/>
-        </w:rPr>
-        <w:t>en desarrollo</w:t>
-      </w:r>
-      <w:r>
-        <w:rPr>
-          <w:b/>
-          <w:sz w:val="20"/>
-          <w:szCs w:val="20"/>
-          <w:lang w:val="es-CL"/>
-        </w:rPr>
-        <w:t>)</w:t>
+        <w:t>/2023 – en desarrollo)</w:t>
       </w:r>
     </w:p>
     <w:p>
@@ -886,25 +717,7 @@
           <w:szCs w:val="20"/>
           <w:lang w:val="es-CL"/>
         </w:rPr>
-        <w:t xml:space="preserve">Diseño y desarrollo de un </w:t>
-      </w:r>
-      <w:r>
-        <w:rPr>
-          <w:bCs/>
-          <w:sz w:val="20"/>
-          <w:szCs w:val="20"/>
-          <w:lang w:val="es-CL"/>
-        </w:rPr>
-        <w:t xml:space="preserve">E-commerce para ventas </w:t>
-      </w:r>
-      <w:r>
-        <w:rPr>
-          <w:bCs/>
-          <w:sz w:val="20"/>
-          <w:szCs w:val="20"/>
-          <w:lang w:val="es-CL"/>
-        </w:rPr>
-        <w:t xml:space="preserve">de comidas rápidas, se incluye registro de usuarios, </w:t>
+        <w:t xml:space="preserve">Diseño y desarrollo de un E-commerce para ventas de comidas rápidas, se incluye registro de usuarios, </w:t>
       </w:r>
       <w:proofErr w:type="spellStart"/>
       <w:r>
@@ -924,25 +737,7 @@
           <w:szCs w:val="20"/>
           <w:lang w:val="es-CL"/>
         </w:rPr>
-        <w:t xml:space="preserve"> local y con terceros (Google Mail) </w:t>
-      </w:r>
-      <w:r>
-        <w:rPr>
-          <w:bCs/>
-          <w:sz w:val="20"/>
-          <w:szCs w:val="20"/>
-          <w:lang w:val="es-CL"/>
-        </w:rPr>
-        <w:t>Dashboard</w:t>
-      </w:r>
-      <w:r>
-        <w:rPr>
-          <w:bCs/>
-          <w:sz w:val="20"/>
-          <w:szCs w:val="20"/>
-          <w:lang w:val="es-CL"/>
-        </w:rPr>
-        <w:t xml:space="preserve"> para Admin, interface para Mozos, Cocina, Caja, además pedidos Online y uso de Google Maps, estado de los pedidos.</w:t>
+        <w:t xml:space="preserve"> local y con terceros (Google Mail) Dashboard para Admin, interface para Mozos, Cocina, Caja, además pedidos Online y uso de Google Maps, estado de los pedidos.</w:t>
       </w:r>
       <w:r>
         <w:rPr>
@@ -978,6 +773,7 @@
           <w:lang w:val="es-CL"/>
         </w:rPr>
       </w:pPr>
+      <w:proofErr w:type="spellStart"/>
       <w:r>
         <w:rPr>
           <w:bCs/>
@@ -994,34 +790,26 @@
           <w:szCs w:val="20"/>
           <w:lang w:val="es-CL"/>
         </w:rPr>
-        <w:t xml:space="preserve"> </w:t>
-      </w:r>
-      <w:r>
-        <w:rPr>
-          <w:bCs/>
-          <w:sz w:val="20"/>
-          <w:szCs w:val="20"/>
-          <w:lang w:val="es-CL"/>
-        </w:rPr>
-        <w:t>VUE, JS</w:t>
-      </w:r>
-      <w:r>
-        <w:rPr>
-          <w:bCs/>
-          <w:sz w:val="20"/>
-          <w:szCs w:val="20"/>
-          <w:lang w:val="es-CL"/>
-        </w:rPr>
-        <w:t>,</w:t>
-      </w:r>
-      <w:r>
-        <w:rPr>
-          <w:bCs/>
-          <w:sz w:val="20"/>
-          <w:szCs w:val="20"/>
-          <w:lang w:val="es-CL"/>
-        </w:rPr>
-        <w:t xml:space="preserve"> Tailwinds, Firebase</w:t>
+        <w:t>React</w:t>
+      </w:r>
+      <w:proofErr w:type="spellEnd"/>
+      <w:r>
+        <w:rPr>
+          <w:bCs/>
+          <w:sz w:val="20"/>
+          <w:szCs w:val="20"/>
+          <w:lang w:val="es-CL"/>
+        </w:rPr>
+        <w:t>, Express</w:t>
+      </w:r>
+      <w:r>
+        <w:rPr>
+          <w:bCs/>
+          <w:sz w:val="20"/>
+          <w:szCs w:val="20"/>
+          <w:lang w:val="es-CL"/>
+        </w:rPr>
+        <w:t>JS, Tailwinds, Firebase</w:t>
       </w:r>
       <w:r>
         <w:rPr>
@@ -1055,25 +843,7 @@
           <w:szCs w:val="20"/>
           <w:lang w:val="es-CL"/>
         </w:rPr>
-        <w:t xml:space="preserve">Link al </w:t>
-      </w:r>
-      <w:r>
-        <w:rPr>
-          <w:bCs/>
-          <w:sz w:val="20"/>
-          <w:szCs w:val="20"/>
-          <w:lang w:val="es-CL"/>
-        </w:rPr>
-        <w:t>repositorio</w:t>
-      </w:r>
-      <w:r>
-        <w:rPr>
-          <w:bCs/>
-          <w:sz w:val="20"/>
-          <w:szCs w:val="20"/>
-          <w:lang w:val="es-CL"/>
-        </w:rPr>
-        <w:t>: github.com/</w:t>
+        <w:t>Link al repositorio: github.com/</w:t>
       </w:r>
       <w:proofErr w:type="spellStart"/>
       <w:r>
@@ -1196,7 +966,43 @@
           <w:szCs w:val="20"/>
           <w:lang w:val="es-CL"/>
         </w:rPr>
-        <w:t>06/2023 - Presente,</w:t>
+        <w:t xml:space="preserve">06/2023 </w:t>
+      </w:r>
+      <w:r>
+        <w:rPr>
+          <w:b/>
+          <w:sz w:val="20"/>
+          <w:szCs w:val="20"/>
+          <w:lang w:val="es-CL"/>
+        </w:rPr>
+        <w:t>–</w:t>
+      </w:r>
+      <w:r>
+        <w:rPr>
+          <w:b/>
+          <w:sz w:val="20"/>
+          <w:szCs w:val="20"/>
+          <w:lang w:val="es-CL"/>
+        </w:rPr>
+        <w:t xml:space="preserve"> </w:t>
+      </w:r>
+      <w:r>
+        <w:rPr>
+          <w:b/>
+          <w:sz w:val="20"/>
+          <w:szCs w:val="20"/>
+          <w:lang w:val="es-CL"/>
+        </w:rPr>
+        <w:t>10/2023</w:t>
+      </w:r>
+      <w:r>
+        <w:rPr>
+          <w:b/>
+          <w:sz w:val="20"/>
+          <w:szCs w:val="20"/>
+          <w:lang w:val="es-CL"/>
+        </w:rPr>
+        <w:t>,</w:t>
       </w:r>
     </w:p>
     <w:p>
@@ -1351,338 +1157,7 @@
           <w:szCs w:val="20"/>
           <w:lang w:val="es-CL"/>
         </w:rPr>
-        <w:t>Auxiliar de Farmacia</w:t>
-      </w:r>
-      <w:r>
-        <w:rPr>
-          <w:b/>
-          <w:sz w:val="20"/>
-          <w:szCs w:val="20"/>
-          <w:lang w:val="es-CL"/>
-        </w:rPr>
-        <w:t xml:space="preserve"> - </w:t>
-      </w:r>
-      <w:r>
-        <w:rPr>
-          <w:b/>
-          <w:sz w:val="20"/>
-          <w:szCs w:val="20"/>
-          <w:lang w:val="es-CL"/>
-        </w:rPr>
-        <w:t>Salcobrand S.A.</w:t>
-      </w:r>
-    </w:p>
-    <w:p>
-      <w:pPr>
-        <w:rPr>
-          <w:b/>
-          <w:sz w:val="20"/>
-          <w:szCs w:val="20"/>
-          <w:lang w:val="es-CL"/>
-        </w:rPr>
-      </w:pPr>
-      <w:r>
-        <w:rPr>
-          <w:b/>
-          <w:sz w:val="20"/>
-          <w:szCs w:val="20"/>
-          <w:lang w:val="es-CL"/>
-        </w:rPr>
-        <w:t>07/2018 - 03/2023,</w:t>
-      </w:r>
-    </w:p>
-    <w:p>
-      <w:pPr>
-        <w:rPr>
-          <w:bCs/>
-          <w:sz w:val="20"/>
-          <w:szCs w:val="20"/>
-          <w:lang w:val="es-CL"/>
-        </w:rPr>
-      </w:pPr>
-      <w:r>
-        <w:rPr>
-          <w:bCs/>
-          <w:sz w:val="20"/>
-          <w:szCs w:val="20"/>
-          <w:lang w:val="es-CL"/>
-        </w:rPr>
-        <w:t>Como trabajo es gratificante el reconocimiento de los clientes.</w:t>
-      </w:r>
-      <w:r>
-        <w:rPr>
-          <w:bCs/>
-          <w:sz w:val="20"/>
-          <w:szCs w:val="20"/>
-          <w:lang w:val="es-CL"/>
-        </w:rPr>
-        <w:t xml:space="preserve"> </w:t>
-      </w:r>
-    </w:p>
-    <w:p>
-      <w:pPr>
-        <w:pStyle w:val="Prrafodelista"/>
-        <w:numPr>
-          <w:ilvl w:val="0"/>
-          <w:numId w:val="13"/>
-        </w:numPr>
-        <w:rPr>
-          <w:bCs/>
-          <w:sz w:val="20"/>
-          <w:szCs w:val="20"/>
-          <w:lang w:val="es-CL"/>
-        </w:rPr>
-      </w:pPr>
-      <w:r>
-        <w:rPr>
-          <w:bCs/>
-          <w:sz w:val="20"/>
-          <w:szCs w:val="20"/>
-          <w:lang w:val="es-CL"/>
-        </w:rPr>
-        <w:t>M</w:t>
-      </w:r>
-      <w:r>
-        <w:rPr>
-          <w:bCs/>
-          <w:sz w:val="20"/>
-          <w:szCs w:val="20"/>
-          <w:lang w:val="es-CL"/>
-        </w:rPr>
-        <w:t>e inici</w:t>
-      </w:r>
-      <w:r>
-        <w:rPr>
-          <w:bCs/>
-          <w:sz w:val="20"/>
-          <w:szCs w:val="20"/>
-          <w:lang w:val="es-CL"/>
-        </w:rPr>
-        <w:t>é</w:t>
-      </w:r>
-      <w:r>
-        <w:rPr>
-          <w:bCs/>
-          <w:sz w:val="20"/>
-          <w:szCs w:val="20"/>
-          <w:lang w:val="es-CL"/>
-        </w:rPr>
-        <w:t xml:space="preserve"> como Asistente de Sala, en donde recibía la</w:t>
-      </w:r>
-      <w:r>
-        <w:rPr>
-          <w:bCs/>
-          <w:sz w:val="20"/>
-          <w:szCs w:val="20"/>
-          <w:lang w:val="es-CL"/>
-        </w:rPr>
-        <w:t xml:space="preserve"> </w:t>
-      </w:r>
-      <w:r>
-        <w:rPr>
-          <w:bCs/>
-          <w:sz w:val="20"/>
-          <w:szCs w:val="20"/>
-          <w:lang w:val="es-CL"/>
-        </w:rPr>
-        <w:t>mercadería y se mantenía el orden.</w:t>
-      </w:r>
-    </w:p>
-    <w:p>
-      <w:pPr>
-        <w:pStyle w:val="Prrafodelista"/>
-        <w:numPr>
-          <w:ilvl w:val="0"/>
-          <w:numId w:val="10"/>
-        </w:numPr>
-        <w:rPr>
-          <w:bCs/>
-          <w:sz w:val="20"/>
-          <w:szCs w:val="20"/>
-          <w:lang w:val="es-CL"/>
-        </w:rPr>
-      </w:pPr>
-      <w:r>
-        <w:rPr>
-          <w:bCs/>
-          <w:sz w:val="20"/>
-          <w:szCs w:val="20"/>
-          <w:lang w:val="es-CL"/>
-        </w:rPr>
-        <w:t xml:space="preserve">Luego me enviaron a realizar el curso de </w:t>
-      </w:r>
-      <w:r>
-        <w:rPr>
-          <w:bCs/>
-          <w:sz w:val="20"/>
-          <w:szCs w:val="20"/>
-          <w:lang w:val="es-CL"/>
-        </w:rPr>
-        <w:t>V</w:t>
-      </w:r>
-      <w:r>
-        <w:rPr>
-          <w:bCs/>
-          <w:sz w:val="20"/>
-          <w:szCs w:val="20"/>
-          <w:lang w:val="es-CL"/>
-        </w:rPr>
-        <w:t>endedor,</w:t>
-      </w:r>
-      <w:r>
-        <w:rPr>
-          <w:bCs/>
-          <w:sz w:val="20"/>
-          <w:szCs w:val="20"/>
-          <w:lang w:val="es-CL"/>
-        </w:rPr>
-        <w:t xml:space="preserve"> </w:t>
-      </w:r>
-      <w:proofErr w:type="spellStart"/>
-      <w:r>
-        <w:rPr>
-          <w:bCs/>
-          <w:sz w:val="20"/>
-          <w:szCs w:val="20"/>
-          <w:lang w:val="es-CL"/>
-        </w:rPr>
-        <w:t>Dermocoaching</w:t>
-      </w:r>
-      <w:proofErr w:type="spellEnd"/>
-      <w:r>
-        <w:rPr>
-          <w:bCs/>
-          <w:sz w:val="20"/>
-          <w:szCs w:val="20"/>
-          <w:lang w:val="es-CL"/>
-        </w:rPr>
-        <w:t xml:space="preserve"> y Maquillaje.</w:t>
-      </w:r>
-    </w:p>
-    <w:p>
-      <w:pPr>
-        <w:pStyle w:val="Prrafodelista"/>
-        <w:numPr>
-          <w:ilvl w:val="0"/>
-          <w:numId w:val="10"/>
-        </w:numPr>
-        <w:rPr>
-          <w:bCs/>
-          <w:sz w:val="20"/>
-          <w:szCs w:val="20"/>
-          <w:lang w:val="es-CL"/>
-        </w:rPr>
-      </w:pPr>
-      <w:r>
-        <w:rPr>
-          <w:bCs/>
-          <w:sz w:val="20"/>
-          <w:szCs w:val="20"/>
-          <w:lang w:val="es-CL"/>
-        </w:rPr>
-        <w:t>Luego realicé la c</w:t>
-      </w:r>
-      <w:r>
-        <w:rPr>
-          <w:bCs/>
-          <w:sz w:val="20"/>
-          <w:szCs w:val="20"/>
-          <w:lang w:val="es-CL"/>
-        </w:rPr>
-        <w:t>arrera de Auxiliar de Farmacia, desempeñándome</w:t>
-      </w:r>
-      <w:r>
-        <w:rPr>
-          <w:bCs/>
-          <w:sz w:val="20"/>
-          <w:szCs w:val="20"/>
-          <w:lang w:val="es-CL"/>
-        </w:rPr>
-        <w:t xml:space="preserve"> </w:t>
-      </w:r>
-      <w:r>
-        <w:rPr>
-          <w:bCs/>
-          <w:sz w:val="20"/>
-          <w:szCs w:val="20"/>
-          <w:lang w:val="es-CL"/>
-        </w:rPr>
-        <w:t xml:space="preserve">mayormente en Ventas </w:t>
-      </w:r>
-      <w:r>
-        <w:rPr>
-          <w:bCs/>
-          <w:sz w:val="20"/>
-          <w:szCs w:val="20"/>
-          <w:lang w:val="es-CL"/>
-        </w:rPr>
-        <w:t>y</w:t>
-      </w:r>
-      <w:r>
-        <w:rPr>
-          <w:bCs/>
-          <w:sz w:val="20"/>
-          <w:szCs w:val="20"/>
-          <w:lang w:val="es-CL"/>
-        </w:rPr>
-        <w:t xml:space="preserve"> Fármacos.</w:t>
-      </w:r>
-    </w:p>
-    <w:p>
-      <w:pPr>
-        <w:rPr>
-          <w:bCs/>
-          <w:sz w:val="20"/>
-          <w:szCs w:val="20"/>
-          <w:lang w:val="es-CL"/>
-        </w:rPr>
-      </w:pPr>
-      <w:r>
-        <w:rPr>
-          <w:bCs/>
-          <w:sz w:val="20"/>
-          <w:szCs w:val="20"/>
-          <w:lang w:val="es-CL"/>
-        </w:rPr>
-        <w:br w:type="page"/>
-      </w:r>
-    </w:p>
-    <w:p>
-      <w:pPr>
-        <w:rPr>
-          <w:b/>
-          <w:sz w:val="20"/>
-          <w:szCs w:val="20"/>
-          <w:lang w:val="es-CL"/>
-        </w:rPr>
-      </w:pPr>
-      <w:r>
-        <w:rPr>
-          <w:b/>
-          <w:sz w:val="20"/>
-          <w:szCs w:val="20"/>
-          <w:lang w:val="es-CL"/>
-        </w:rPr>
-        <w:lastRenderedPageBreak/>
-        <w:t>CTO - Encargado de Tecnología</w:t>
-      </w:r>
-      <w:r>
-        <w:rPr>
-          <w:b/>
-          <w:sz w:val="20"/>
-          <w:szCs w:val="20"/>
-          <w:lang w:val="es-CL"/>
-        </w:rPr>
-        <w:t xml:space="preserve"> - </w:t>
-      </w:r>
-      <w:r>
-        <w:rPr>
-          <w:b/>
-          <w:sz w:val="20"/>
-          <w:szCs w:val="20"/>
-          <w:lang w:val="es-CL"/>
-        </w:rPr>
-        <w:t>HOTEL UMAN HOUSE</w:t>
+        <w:t>CTO - Encargado de Tecnología - HOTEL UMAN HOUSE</w:t>
       </w:r>
     </w:p>
     <w:p>
@@ -1767,7 +1242,25 @@
           <w:szCs w:val="20"/>
           <w:lang w:val="es-CL"/>
         </w:rPr>
-        <w:t>Sistema CRM.</w:t>
+        <w:t>Sistema CRM</w:t>
+      </w:r>
+      <w:r>
+        <w:rPr>
+          <w:bCs/>
+          <w:sz w:val="20"/>
+          <w:szCs w:val="20"/>
+          <w:lang w:val="es-CL"/>
+        </w:rPr>
+        <w:t>, aplicamos nuevas tecnologías desarrolladas</w:t>
+      </w:r>
+      <w:r>
+        <w:rPr>
+          <w:bCs/>
+          <w:sz w:val="20"/>
+          <w:szCs w:val="20"/>
+          <w:lang w:val="es-CL"/>
+        </w:rPr>
+        <w:t>.</w:t>
       </w:r>
     </w:p>
     <w:p>
@@ -1815,7 +1308,25 @@
           <w:szCs w:val="20"/>
           <w:lang w:val="es-CL"/>
         </w:rPr>
-        <w:t>Diseño Web y Aplicación.</w:t>
+        <w:t>Diseño Web y Aplicación</w:t>
+      </w:r>
+      <w:r>
+        <w:rPr>
+          <w:bCs/>
+          <w:sz w:val="20"/>
+          <w:szCs w:val="20"/>
+          <w:lang w:val="es-CL"/>
+        </w:rPr>
+        <w:t>: se desarrolló el sitio junto con el sistema CRM y de reservas</w:t>
+      </w:r>
+      <w:r>
+        <w:rPr>
+          <w:bCs/>
+          <w:sz w:val="20"/>
+          <w:szCs w:val="20"/>
+          <w:lang w:val="es-CL"/>
+        </w:rPr>
+        <w:t>.</w:t>
       </w:r>
     </w:p>
     <w:p>
@@ -1839,16 +1350,7 @@
           <w:szCs w:val="20"/>
           <w:lang w:val="es-CL"/>
         </w:rPr>
-        <w:t>Sistema de Seguridad</w:t>
-      </w:r>
-      <w:r>
-        <w:rPr>
-          <w:bCs/>
-          <w:sz w:val="20"/>
-          <w:szCs w:val="20"/>
-          <w:lang w:val="es-CL"/>
-        </w:rPr>
-        <w:t xml:space="preserve"> por cámaras y llaves electrónicas en puertas y accesos</w:t>
+        <w:t>Sistema de Seguridad por cámaras y llaves electrónicas en puertas y accesos</w:t>
       </w:r>
       <w:r>
         <w:rPr>
@@ -1886,6 +1388,45 @@
       </w:pPr>
       <w:bookmarkStart w:id="1" w:name="_3dy6vkm" w:colFirst="0" w:colLast="0"/>
       <w:bookmarkEnd w:id="1"/>
+    </w:p>
+    <w:p>
+      <w:pPr>
+        <w:pStyle w:val="Subttulo"/>
+        <w:keepNext w:val="0"/>
+        <w:keepLines w:val="0"/>
+        <w:widowControl w:val="0"/>
+        <w:spacing w:after="0" w:line="240" w:lineRule="auto"/>
+        <w:rPr>
+          <w:b/>
+          <w:color w:val="000000"/>
+          <w:sz w:val="20"/>
+          <w:szCs w:val="20"/>
+          <w:lang w:val="es-CL"/>
+        </w:rPr>
+      </w:pPr>
+    </w:p>
+    <w:p>
+      <w:pPr>
+        <w:rPr>
+          <w:lang w:val="es-CL"/>
+        </w:rPr>
+      </w:pPr>
+    </w:p>
+    <w:p>
+      <w:pPr>
+        <w:pStyle w:val="Subttulo"/>
+        <w:keepNext w:val="0"/>
+        <w:keepLines w:val="0"/>
+        <w:widowControl w:val="0"/>
+        <w:spacing w:after="0" w:line="240" w:lineRule="auto"/>
+        <w:rPr>
+          <w:b/>
+          <w:color w:val="000000"/>
+          <w:sz w:val="20"/>
+          <w:szCs w:val="20"/>
+          <w:lang w:val="es-CL"/>
+        </w:rPr>
+      </w:pPr>
       <w:r>
         <w:rPr>
           <w:b/>
@@ -2224,7 +1765,23 @@
           <w:szCs w:val="20"/>
           <w:lang w:val="es-CL"/>
         </w:rPr>
-        <w:t xml:space="preserve">Full Stack Web Developer. Henry Bootcamp. 800 horas de cursado teórico-práctico. </w:t>
+        <w:t xml:space="preserve">Full Stack Web Developer. Henry Bootcamp. </w:t>
+      </w:r>
+      <w:r>
+        <w:rPr>
+          <w:sz w:val="20"/>
+          <w:szCs w:val="20"/>
+          <w:lang w:val="es-CL"/>
+        </w:rPr>
+        <w:t>+700</w:t>
+      </w:r>
+      <w:r>
+        <w:rPr>
+          <w:sz w:val="20"/>
+          <w:szCs w:val="20"/>
+          <w:lang w:val="es-CL"/>
+        </w:rPr>
+        <w:t xml:space="preserve"> horas de cursado teórico-práctico. </w:t>
       </w:r>
       <w:r>
         <w:rPr>
@@ -2261,63 +1818,7 @@
           <w:szCs w:val="20"/>
           <w:lang w:val="es-CL"/>
         </w:rPr>
-        <w:t>Analista de Sistemas</w:t>
-      </w:r>
-      <w:r>
-        <w:rPr>
-          <w:sz w:val="20"/>
-          <w:szCs w:val="20"/>
-          <w:lang w:val="es-CL"/>
-        </w:rPr>
-        <w:t xml:space="preserve">. Universidad </w:t>
-      </w:r>
-      <w:r>
-        <w:rPr>
-          <w:sz w:val="20"/>
-          <w:szCs w:val="20"/>
-          <w:lang w:val="es-CL"/>
-        </w:rPr>
-        <w:t>U-CAECE</w:t>
-      </w:r>
-      <w:r>
-        <w:rPr>
-          <w:sz w:val="20"/>
-          <w:szCs w:val="20"/>
-          <w:lang w:val="es-CL"/>
-        </w:rPr>
-        <w:t xml:space="preserve">. </w:t>
-      </w:r>
-      <w:r>
-        <w:rPr>
-          <w:sz w:val="20"/>
-          <w:szCs w:val="20"/>
-          <w:lang w:val="es-CL"/>
-        </w:rPr>
-        <w:t>1990</w:t>
-      </w:r>
-      <w:r>
-        <w:rPr>
-          <w:sz w:val="20"/>
-          <w:szCs w:val="20"/>
-          <w:lang w:val="es-CL"/>
-        </w:rPr>
-        <w:t xml:space="preserve"> - </w:t>
-      </w:r>
-      <w:r>
-        <w:rPr>
-          <w:sz w:val="20"/>
-          <w:szCs w:val="20"/>
-          <w:lang w:val="es-CL"/>
-        </w:rPr>
-        <w:t>1995</w:t>
-      </w:r>
-      <w:r>
-        <w:rPr>
-          <w:sz w:val="20"/>
-          <w:szCs w:val="20"/>
-          <w:lang w:val="es-CL"/>
-        </w:rPr>
-        <w:t>.</w:t>
+        <w:t>Analista de Sistemas. Universidad U-CAECE. 1990 - 1995.</w:t>
       </w:r>
     </w:p>
     <w:p>
@@ -2441,39 +1942,7 @@
           <w:szCs w:val="20"/>
           <w:lang w:val="es-CL"/>
         </w:rPr>
-        <w:t xml:space="preserve"> MongoDB Atlas - M</w:t>
-      </w:r>
-      <w:r>
-        <w:rPr>
-          <w:sz w:val="20"/>
-          <w:szCs w:val="20"/>
-          <w:lang w:val="es-CL"/>
-        </w:rPr>
-        <w:t>o</w:t>
-      </w:r>
-      <w:r>
-        <w:rPr>
-          <w:sz w:val="20"/>
-          <w:szCs w:val="20"/>
-          <w:lang w:val="es-CL"/>
-        </w:rPr>
-        <w:t>ngoDB.com</w:t>
-      </w:r>
-      <w:r>
-        <w:rPr>
-          <w:sz w:val="20"/>
-          <w:szCs w:val="20"/>
-          <w:lang w:val="es-CL"/>
-        </w:rPr>
-        <w:t xml:space="preserve"> </w:t>
-      </w:r>
-      <w:r>
-        <w:rPr>
-          <w:sz w:val="20"/>
-          <w:szCs w:val="20"/>
-          <w:lang w:val="es-CL"/>
-        </w:rPr>
-        <w:t>(07/2023 - 07/2023)</w:t>
+        <w:t xml:space="preserve"> MongoDB Atlas - MongoDB.com (07/2023 - 07/2023)</w:t>
       </w:r>
       <w:r>
         <w:rPr>
@@ -2520,23 +1989,7 @@
           <w:szCs w:val="20"/>
           <w:lang w:val="es-CL"/>
         </w:rPr>
-        <w:t xml:space="preserve"> 49/100 B1 - EF Set</w:t>
-      </w:r>
-      <w:r>
-        <w:rPr>
-          <w:sz w:val="20"/>
-          <w:szCs w:val="20"/>
-          <w:lang w:val="es-CL"/>
-        </w:rPr>
-        <w:t xml:space="preserve"> </w:t>
-      </w:r>
-      <w:r>
-        <w:rPr>
-          <w:sz w:val="20"/>
-          <w:szCs w:val="20"/>
-          <w:lang w:val="es-CL"/>
-        </w:rPr>
-        <w:t>(2023 - 2023)</w:t>
+        <w:t xml:space="preserve"> 49/100 B1 - EF Set (2023 - 2023)</w:t>
       </w:r>
       <w:r>
         <w:rPr>
@@ -2601,15 +2054,7 @@
           <w:szCs w:val="20"/>
           <w:lang w:val="es-CL"/>
         </w:rPr>
-        <w:t xml:space="preserve"> SFPC -</w:t>
-      </w:r>
-      <w:r>
-        <w:rPr>
-          <w:sz w:val="20"/>
-          <w:szCs w:val="20"/>
-          <w:lang w:val="es-CL"/>
-        </w:rPr>
-        <w:t xml:space="preserve"> </w:t>
+        <w:t xml:space="preserve"> SFPC - </w:t>
       </w:r>
       <w:proofErr w:type="spellStart"/>
       <w:r>
@@ -2703,15 +2148,7 @@
           <w:szCs w:val="20"/>
           <w:lang w:val="es-CL"/>
         </w:rPr>
-        <w:t xml:space="preserve"> con NodeJS - Código Facilito</w:t>
-      </w:r>
-      <w:r>
-        <w:rPr>
-          <w:sz w:val="20"/>
-          <w:szCs w:val="20"/>
-          <w:lang w:val="es-CL"/>
-        </w:rPr>
-        <w:t xml:space="preserve"> (2023)</w:t>
+        <w:t xml:space="preserve"> con NodeJS - Código Facilito (2023)</w:t>
       </w:r>
       <w:r>
         <w:rPr>
@@ -2867,39 +2304,7 @@
           <w:szCs w:val="20"/>
           <w:lang w:val="es-CL"/>
         </w:rPr>
-        <w:t xml:space="preserve"> </w:t>
-      </w:r>
-      <w:r>
-        <w:rPr>
-          <w:sz w:val="20"/>
-          <w:szCs w:val="20"/>
-          <w:lang w:val="es-CL"/>
-        </w:rPr>
-        <w:t>–</w:t>
-      </w:r>
-      <w:r>
-        <w:rPr>
-          <w:sz w:val="20"/>
-          <w:szCs w:val="20"/>
-          <w:lang w:val="es-CL"/>
-        </w:rPr>
-        <w:t xml:space="preserve"> Microsoft</w:t>
-      </w:r>
-      <w:r>
-        <w:rPr>
-          <w:sz w:val="20"/>
-          <w:szCs w:val="20"/>
-          <w:lang w:val="es-CL"/>
-        </w:rPr>
-        <w:t xml:space="preserve"> </w:t>
-      </w:r>
-      <w:r>
-        <w:rPr>
-          <w:sz w:val="20"/>
-          <w:szCs w:val="20"/>
-          <w:lang w:val="es-CL"/>
-        </w:rPr>
-        <w:t>(2004)</w:t>
+        <w:t xml:space="preserve"> – Microsoft (2004)</w:t>
       </w:r>
       <w:r>
         <w:rPr>
@@ -2946,39 +2351,7 @@
           <w:szCs w:val="20"/>
           <w:lang w:val="es-CL"/>
         </w:rPr>
-        <w:t xml:space="preserve"> </w:t>
-      </w:r>
-      <w:r>
-        <w:rPr>
-          <w:sz w:val="20"/>
-          <w:szCs w:val="20"/>
-          <w:lang w:val="es-CL"/>
-        </w:rPr>
-        <w:t>–</w:t>
-      </w:r>
-      <w:r>
-        <w:rPr>
-          <w:sz w:val="20"/>
-          <w:szCs w:val="20"/>
-          <w:lang w:val="es-CL"/>
-        </w:rPr>
-        <w:t xml:space="preserve"> Microsoft</w:t>
-      </w:r>
-      <w:r>
-        <w:rPr>
-          <w:sz w:val="20"/>
-          <w:szCs w:val="20"/>
-          <w:lang w:val="es-CL"/>
-        </w:rPr>
-        <w:t xml:space="preserve"> </w:t>
-      </w:r>
-      <w:r>
-        <w:rPr>
-          <w:sz w:val="20"/>
-          <w:szCs w:val="20"/>
-          <w:lang w:val="es-CL"/>
-        </w:rPr>
-        <w:t>(2003 - 2003)</w:t>
+        <w:t xml:space="preserve"> – Microsoft (2003 - 2003)</w:t>
       </w:r>
       <w:r>
         <w:rPr>

</xml_diff>